<commit_message>
final tweaks on report
</commit_message>
<xml_diff>
--- a/Proposal_QURE.docx
+++ b/Proposal_QURE.docx
@@ -666,7 +666,6 @@
           <w:b/>
           <w:bCs/>
         </w:rPr>
-        <w:lastRenderedPageBreak/>
         <w:t>3. Methodology and Implementation Plan</w:t>
       </w:r>
     </w:p>
@@ -1110,7 +1109,41 @@
           <w:kern w:val="0"/>
           <w14:ligatures w14:val="none"/>
         </w:rPr>
-        <w:t xml:space="preserve">5. </w:t>
+        <w:t>5. Why these matter?</w:t>
+      </w:r>
+    </w:p>
+    <w:p>
+      <w:pPr>
+        <w:spacing w:before="100" w:beforeAutospacing="1" w:after="0" w:line="240" w:lineRule="auto"/>
+        <w:rPr>
+          <w:rFonts w:eastAsia="Times New Roman" w:cstheme="minorHAnsi"/>
+          <w:kern w:val="0"/>
+          <w14:ligatures w14:val="none"/>
+        </w:rPr>
+      </w:pPr>
+      <w:r>
+        <w:rPr>
+          <w:rFonts w:eastAsia="Times New Roman" w:cstheme="minorHAnsi"/>
+          <w:kern w:val="0"/>
+          <w14:ligatures w14:val="none"/>
+        </w:rPr>
+        <w:t>This project positions Boltz</w:t>
+      </w:r>
+      <w:r>
+        <w:rPr>
+          <w:rFonts w:eastAsia="Times New Roman" w:cstheme="minorHAnsi"/>
+          <w:kern w:val="0"/>
+          <w14:ligatures w14:val="none"/>
+        </w:rPr>
+        <w:t>-2</w:t>
+      </w:r>
+      <w:r>
+        <w:rPr>
+          <w:rFonts w:eastAsia="Times New Roman" w:cstheme="minorHAnsi"/>
+          <w:kern w:val="0"/>
+          <w14:ligatures w14:val="none"/>
+        </w:rPr>
+        <w:t xml:space="preserve"> as a </w:t>
       </w:r>
       <w:r>
         <w:rPr>
@@ -1120,50 +1153,6 @@
           <w:kern w:val="0"/>
           <w14:ligatures w14:val="none"/>
         </w:rPr>
-        <w:t>Why these matters?</w:t>
-      </w:r>
-    </w:p>
-    <w:p>
-      <w:pPr>
-        <w:spacing w:before="100" w:beforeAutospacing="1" w:after="0" w:line="240" w:lineRule="auto"/>
-        <w:rPr>
-          <w:rFonts w:eastAsia="Times New Roman" w:cstheme="minorHAnsi"/>
-          <w:kern w:val="0"/>
-          <w14:ligatures w14:val="none"/>
-        </w:rPr>
-      </w:pPr>
-      <w:r>
-        <w:rPr>
-          <w:rFonts w:eastAsia="Times New Roman" w:cstheme="minorHAnsi"/>
-          <w:kern w:val="0"/>
-          <w14:ligatures w14:val="none"/>
-        </w:rPr>
-        <w:t>This project positions Boltz</w:t>
-      </w:r>
-      <w:r>
-        <w:rPr>
-          <w:rFonts w:eastAsia="Times New Roman" w:cstheme="minorHAnsi"/>
-          <w:kern w:val="0"/>
-          <w14:ligatures w14:val="none"/>
-        </w:rPr>
-        <w:t>-2</w:t>
-      </w:r>
-      <w:r>
-        <w:rPr>
-          <w:rFonts w:eastAsia="Times New Roman" w:cstheme="minorHAnsi"/>
-          <w:kern w:val="0"/>
-          <w14:ligatures w14:val="none"/>
-        </w:rPr>
-        <w:t xml:space="preserve"> as a </w:t>
-      </w:r>
-      <w:r>
-        <w:rPr>
-          <w:rFonts w:eastAsia="Times New Roman" w:cstheme="minorHAnsi"/>
-          <w:b/>
-          <w:bCs/>
-          <w:kern w:val="0"/>
-          <w14:ligatures w14:val="none"/>
-        </w:rPr>
         <w:t>next-generation GPU-ready diffusion model</w:t>
       </w:r>
       <w:r>
@@ -1304,7 +1293,6 @@
           <w:kern w:val="0"/>
           <w14:ligatures w14:val="none"/>
         </w:rPr>
-        <w:lastRenderedPageBreak/>
         <w:t>If successful, Boltz</w:t>
       </w:r>
       <w:r>

</xml_diff>